<commit_message>
Fix issue with spec when empty pages are 'evicted'
</commit_message>
<xml_diff>
--- a/A3-2024/Assignment_3_Fall2024.docx
+++ b/A3-2024/Assignment_3_Fall2024.docx
@@ -88,8 +88,9 @@
           <w:highlight w:val="yellow"/>
           <w:lang w:val="en-US"/>
         </w:rPr>
-        <w:t>, 202</w:t>
-      </w:r>
+        <w:t xml:space="preserve">, </w:t>
+      </w:r>
+      <w:proofErr w:type="gramStart"/>
       <w:r>
         <w:rPr>
           <w:sz w:val="24"/>
@@ -97,8 +98,18 @@
           <w:highlight w:val="yellow"/>
           <w:lang w:val="en-US"/>
         </w:rPr>
+        <w:t>202</w:t>
+      </w:r>
+      <w:r>
+        <w:rPr>
+          <w:sz w:val="24"/>
+          <w:szCs w:val="24"/>
+          <w:highlight w:val="yellow"/>
+          <w:lang w:val="en-US"/>
+        </w:rPr>
         <w:t>4</w:t>
       </w:r>
+      <w:proofErr w:type="gramEnd"/>
       <w:r>
         <w:rPr>
           <w:sz w:val="24"/>
@@ -185,7 +196,21 @@
         <w:rPr>
           <w:lang w:val="en-US"/>
         </w:rPr>
-        <w:t xml:space="preserve">. After implementing the memory manager, you will have built a simple, simulated OS. So far, our simulated OS supports simple Shell commands, and is capable to do process management </w:t>
+        <w:t xml:space="preserve">. After implementing the memory manager, you will have built a simple, simulated OS. So far, our simulated OS supports simple Shell </w:t>
+      </w:r>
+      <w:proofErr w:type="gramStart"/>
+      <w:r>
+        <w:rPr>
+          <w:lang w:val="en-US"/>
+        </w:rPr>
+        <w:t>commands, and</w:t>
+      </w:r>
+      <w:proofErr w:type="gramEnd"/>
+      <w:r>
+        <w:rPr>
+          <w:lang w:val="en-US"/>
+        </w:rPr>
+        <w:t xml:space="preserve"> is capable to do process management </w:t>
       </w:r>
       <w:r>
         <w:rPr>
@@ -278,6 +303,7 @@
           <w:lang w:val="en-US"/>
         </w:rPr>
       </w:pPr>
+      <w:proofErr w:type="gramStart"/>
       <w:r>
         <w:rPr>
           <w:sz w:val="24"/>
@@ -285,7 +311,17 @@
           <w:highlight w:val="yellow"/>
           <w:lang w:val="en-US"/>
         </w:rPr>
-        <w:t xml:space="preserve">Similar to Assignment 2, this </w:t>
+        <w:t>Similar to</w:t>
+      </w:r>
+      <w:proofErr w:type="gramEnd"/>
+      <w:r>
+        <w:rPr>
+          <w:sz w:val="24"/>
+          <w:szCs w:val="24"/>
+          <w:highlight w:val="yellow"/>
+          <w:lang w:val="en-US"/>
+        </w:rPr>
+        <w:t xml:space="preserve"> Assignment 2, this </w:t>
       </w:r>
       <w:r>
         <w:rPr>
@@ -1322,7 +1358,14 @@
         <w:rPr>
           <w:lang w:val="en-US"/>
         </w:rPr>
-        <w:t>, without getting penalized by the T</w:t>
+        <w:t xml:space="preserve">, without getting penalized by the </w:t>
+      </w:r>
+      <w:proofErr w:type="spellStart"/>
+      <w:r>
+        <w:rPr>
+          <w:lang w:val="en-US"/>
+        </w:rPr>
+        <w:t>T</w:t>
       </w:r>
       <w:r>
         <w:rPr>
@@ -1336,6 +1379,7 @@
         </w:rPr>
         <w:t>s.</w:t>
       </w:r>
+      <w:proofErr w:type="spellEnd"/>
     </w:p>
     <w:p>
       <w:pPr>
@@ -1935,10 +1979,18 @@
         <w:rPr>
           <w:lang w:val="en-US"/>
         </w:rPr>
-        <w:t xml:space="preserve"> API is:</w:t>
+        <w:t xml:space="preserve"> API </w:t>
+      </w:r>
+      <w:proofErr w:type="gramStart"/>
+      <w:r>
+        <w:rPr>
+          <w:lang w:val="en-US"/>
+        </w:rPr>
+        <w:t>is:</w:t>
       </w:r>
       <w:bookmarkStart w:id="0" w:name="OLE_LINK1"/>
       <w:bookmarkStart w:id="1" w:name="OLE_LINK2"/>
+      <w:proofErr w:type="gramEnd"/>
       <w:r>
         <w:rPr>
           <w:lang w:val="en-US"/>
@@ -2117,7 +2169,29 @@
           <w:szCs w:val="21"/>
           <w:lang w:val="en-US"/>
         </w:rPr>
-        <w:t xml:space="preserve">exec prog1 prog1 </w:t>
+        <w:t xml:space="preserve">exec prog1 </w:t>
+      </w:r>
+      <w:proofErr w:type="spellStart"/>
+      <w:r>
+        <w:rPr>
+          <w:rFonts w:ascii="Courier" w:hAnsi="Courier" w:cs="Courier New"/>
+          <w:color w:val="0000FF"/>
+          <w:sz w:val="21"/>
+          <w:szCs w:val="21"/>
+          <w:lang w:val="en-US"/>
+        </w:rPr>
+        <w:t>prog1</w:t>
+      </w:r>
+      <w:proofErr w:type="spellEnd"/>
+      <w:r>
+        <w:rPr>
+          <w:rFonts w:ascii="Courier" w:hAnsi="Courier" w:cs="Courier New"/>
+          <w:color w:val="0000FF"/>
+          <w:sz w:val="21"/>
+          <w:szCs w:val="21"/>
+          <w:lang w:val="en-US"/>
+        </w:rPr>
+        <w:t xml:space="preserve"> </w:t>
       </w:r>
       <w:r>
         <w:rPr>
@@ -2382,8 +2456,23 @@
         <w:rPr>
           <w:lang w:val="en-US"/>
         </w:rPr>
-        <w:t xml:space="preserve"> the Shell terminated abnormally without using </w:t>
-      </w:r>
+        <w:t xml:space="preserve"> </w:t>
+      </w:r>
+      <w:proofErr w:type="gramStart"/>
+      <w:r>
+        <w:rPr>
+          <w:lang w:val="en-US"/>
+        </w:rPr>
+        <w:t>the Shell</w:t>
+      </w:r>
+      <w:proofErr w:type="gramEnd"/>
+      <w:r>
+        <w:rPr>
+          <w:lang w:val="en-US"/>
+        </w:rPr>
+        <w:t xml:space="preserve"> terminated abnormally without using </w:t>
+      </w:r>
+      <w:proofErr w:type="gramStart"/>
       <w:r>
         <w:rPr>
           <w:rFonts w:ascii="Courier" w:hAnsi="Courier" w:cs="Courier New"/>
@@ -2393,6 +2482,7 @@
         </w:rPr>
         <w:t>quit</w:t>
       </w:r>
+      <w:proofErr w:type="gramEnd"/>
       <w:r>
         <w:rPr>
           <w:lang w:val="en-US"/>
@@ -2522,13 +2612,41 @@
         <w:rPr>
           <w:lang w:val="en-US"/>
         </w:rPr>
-        <w:t xml:space="preserve"> If you loaded code </w:t>
-      </w:r>
-      <w:r>
-        <w:rPr>
-          <w:lang w:val="en-US"/>
-        </w:rPr>
-        <w:t>contiguously, you have something like base+bounds virtual memory. Allow multiple processes with the same name to use the same base and bounds.</w:t>
+        <w:t xml:space="preserve"> If you </w:t>
+      </w:r>
+      <w:proofErr w:type="gramStart"/>
+      <w:r>
+        <w:rPr>
+          <w:lang w:val="en-US"/>
+        </w:rPr>
+        <w:t>loaded</w:t>
+      </w:r>
+      <w:proofErr w:type="gramEnd"/>
+      <w:r>
+        <w:rPr>
+          <w:lang w:val="en-US"/>
+        </w:rPr>
+        <w:t xml:space="preserve"> code </w:t>
+      </w:r>
+      <w:r>
+        <w:rPr>
+          <w:lang w:val="en-US"/>
+        </w:rPr>
+        <w:t xml:space="preserve">contiguously, you have something like </w:t>
+      </w:r>
+      <w:proofErr w:type="spellStart"/>
+      <w:r>
+        <w:rPr>
+          <w:lang w:val="en-US"/>
+        </w:rPr>
+        <w:t>base+bounds</w:t>
+      </w:r>
+      <w:proofErr w:type="spellEnd"/>
+      <w:r>
+        <w:rPr>
+          <w:lang w:val="en-US"/>
+        </w:rPr>
+        <w:t xml:space="preserve"> virtual memory. Allow multiple processes with the same name to use the same base and bounds.</w:t>
       </w:r>
     </w:p>
     <w:p>
@@ -2769,7 +2887,21 @@
         <w:rPr>
           <w:lang w:val="en-US"/>
         </w:rPr>
-        <w:t>The frame size of 3 is an unfortunate complication (a power of two would usually make more sense). We have set it up this way so that we can test interesting cases of demand paging without having you implement more scheduling policies. For address translation, you can will probably want to use the / and % operators to separate the page number and offset respectively.</w:t>
+        <w:t xml:space="preserve">The frame size of 3 is an unfortunate complication (a power of two would usually make more sense). We have set it up this way so that we can test interesting cases of demand paging without having you implement more scheduling policies. For address translation, you </w:t>
+      </w:r>
+      <w:proofErr w:type="gramStart"/>
+      <w:r>
+        <w:rPr>
+          <w:lang w:val="en-US"/>
+        </w:rPr>
+        <w:t>can will</w:t>
+      </w:r>
+      <w:proofErr w:type="gramEnd"/>
+      <w:r>
+        <w:rPr>
+          <w:lang w:val="en-US"/>
+        </w:rPr>
+        <w:t xml:space="preserve"> probably want to use the / and % operators to separate the page number and offset respectively.</w:t>
       </w:r>
     </w:p>
     <w:p>
@@ -2796,7 +2928,25 @@
           <w:bCs/>
           <w:lang w:val="en-US"/>
         </w:rPr>
-        <w:t>Variable store.</w:t>
+        <w:t xml:space="preserve">Variable </w:t>
+      </w:r>
+      <w:proofErr w:type="gramStart"/>
+      <w:r>
+        <w:rPr>
+          <w:b/>
+          <w:bCs/>
+          <w:lang w:val="en-US"/>
+        </w:rPr>
+        <w:t>store</w:t>
+      </w:r>
+      <w:proofErr w:type="gramEnd"/>
+      <w:r>
+        <w:rPr>
+          <w:b/>
+          <w:bCs/>
+          <w:lang w:val="en-US"/>
+        </w:rPr>
+        <w:t>.</w:t>
       </w:r>
       <w:r>
         <w:rPr>
@@ -3122,6 +3272,7 @@
         </w:rPr>
         <w:t xml:space="preserve">If </w:t>
       </w:r>
+      <w:proofErr w:type="gramStart"/>
       <w:r>
         <w:rPr>
           <w:rFonts w:ascii="Courier" w:hAnsi="Courier" w:cs="Courier New"/>
@@ -3131,6 +3282,7 @@
         </w:rPr>
         <w:t>exec</w:t>
       </w:r>
+      <w:proofErr w:type="gramEnd"/>
       <w:r>
         <w:rPr>
           <w:rFonts w:ascii="Calibri" w:hAnsi="Calibri" w:cs="Calibri"/>
@@ -3248,7 +3400,21 @@
         <w:rPr>
           <w:lang w:val="en-US"/>
         </w:rPr>
-        <w:t xml:space="preserve">Unlike Assignment 2, where you were encouraged to load the scripts contiguously into the Shell memory, in this assignment the pages do not need to be contiguously loaded. For example, you can </w:t>
+        <w:t xml:space="preserve">Unlike Assignment 2, where you were encouraged to load the scripts contiguously into </w:t>
+      </w:r>
+      <w:proofErr w:type="gramStart"/>
+      <w:r>
+        <w:rPr>
+          <w:lang w:val="en-US"/>
+        </w:rPr>
+        <w:t>the Shell</w:t>
+      </w:r>
+      <w:proofErr w:type="gramEnd"/>
+      <w:r>
+        <w:rPr>
+          <w:lang w:val="en-US"/>
+        </w:rPr>
+        <w:t xml:space="preserve"> memory, in this assignment the pages do not need to be contiguously loaded. For example, you can </w:t>
       </w:r>
       <w:r>
         <w:rPr>
@@ -4347,12 +4513,30 @@
         </w:rPr>
         <w:t xml:space="preserve">   </w:t>
       </w:r>
+      <w:proofErr w:type="spellStart"/>
+      <w:proofErr w:type="gramStart"/>
       <w:r>
         <w:rPr>
           <w:rFonts w:ascii="Courier" w:hAnsi="Courier"/>
           <w:lang w:val="en-US"/>
         </w:rPr>
-        <w:t>pagetable[0]</w:t>
+        <w:t>pagetable</w:t>
+      </w:r>
+      <w:proofErr w:type="spellEnd"/>
+      <w:r>
+        <w:rPr>
+          <w:rFonts w:ascii="Courier" w:hAnsi="Courier"/>
+          <w:lang w:val="en-US"/>
+        </w:rPr>
+        <w:t>[</w:t>
+      </w:r>
+      <w:proofErr w:type="gramEnd"/>
+      <w:r>
+        <w:rPr>
+          <w:rFonts w:ascii="Courier" w:hAnsi="Courier"/>
+          <w:lang w:val="en-US"/>
+        </w:rPr>
+        <w:t>0]</w:t>
       </w:r>
       <w:r>
         <w:rPr>
@@ -4421,7 +4605,32 @@
           <w:rFonts w:ascii="Courier" w:hAnsi="Courier"/>
           <w:lang w:val="en-US"/>
         </w:rPr>
-        <w:t xml:space="preserve">   pagetable[1]</w:t>
+        <w:t xml:space="preserve">   </w:t>
+      </w:r>
+      <w:proofErr w:type="spellStart"/>
+      <w:proofErr w:type="gramStart"/>
+      <w:r>
+        <w:rPr>
+          <w:rFonts w:ascii="Courier" w:hAnsi="Courier"/>
+          <w:lang w:val="en-US"/>
+        </w:rPr>
+        <w:t>pagetable</w:t>
+      </w:r>
+      <w:proofErr w:type="spellEnd"/>
+      <w:r>
+        <w:rPr>
+          <w:rFonts w:ascii="Courier" w:hAnsi="Courier"/>
+          <w:lang w:val="en-US"/>
+        </w:rPr>
+        <w:t>[</w:t>
+      </w:r>
+      <w:proofErr w:type="gramEnd"/>
+      <w:r>
+        <w:rPr>
+          <w:rFonts w:ascii="Courier" w:hAnsi="Courier"/>
+          <w:lang w:val="en-US"/>
+        </w:rPr>
+        <w:t>1]</w:t>
       </w:r>
       <w:r>
         <w:rPr>
@@ -4553,12 +4762,30 @@
         </w:rPr>
         <w:t xml:space="preserve">   </w:t>
       </w:r>
+      <w:proofErr w:type="spellStart"/>
+      <w:proofErr w:type="gramStart"/>
       <w:r>
         <w:rPr>
           <w:rFonts w:ascii="Courier" w:hAnsi="Courier"/>
           <w:lang w:val="en-US"/>
         </w:rPr>
-        <w:t>pagetable[0]</w:t>
+        <w:t>pagetable</w:t>
+      </w:r>
+      <w:proofErr w:type="spellEnd"/>
+      <w:r>
+        <w:rPr>
+          <w:rFonts w:ascii="Courier" w:hAnsi="Courier"/>
+          <w:lang w:val="en-US"/>
+        </w:rPr>
+        <w:t>[</w:t>
+      </w:r>
+      <w:proofErr w:type="gramEnd"/>
+      <w:r>
+        <w:rPr>
+          <w:rFonts w:ascii="Courier" w:hAnsi="Courier"/>
+          <w:lang w:val="en-US"/>
+        </w:rPr>
+        <w:t>0]</w:t>
       </w:r>
       <w:r>
         <w:rPr>
@@ -4627,7 +4854,32 @@
           <w:rFonts w:ascii="Courier" w:hAnsi="Courier"/>
           <w:lang w:val="en-US"/>
         </w:rPr>
-        <w:t xml:space="preserve">   pagetable[1]</w:t>
+        <w:t xml:space="preserve">   </w:t>
+      </w:r>
+      <w:proofErr w:type="spellStart"/>
+      <w:proofErr w:type="gramStart"/>
+      <w:r>
+        <w:rPr>
+          <w:rFonts w:ascii="Courier" w:hAnsi="Courier"/>
+          <w:lang w:val="en-US"/>
+        </w:rPr>
+        <w:t>pagetable</w:t>
+      </w:r>
+      <w:proofErr w:type="spellEnd"/>
+      <w:r>
+        <w:rPr>
+          <w:rFonts w:ascii="Courier" w:hAnsi="Courier"/>
+          <w:lang w:val="en-US"/>
+        </w:rPr>
+        <w:t>[</w:t>
+      </w:r>
+      <w:proofErr w:type="gramEnd"/>
+      <w:r>
+        <w:rPr>
+          <w:rFonts w:ascii="Courier" w:hAnsi="Courier"/>
+          <w:lang w:val="en-US"/>
+        </w:rPr>
+        <w:t>1]</w:t>
       </w:r>
       <w:r>
         <w:rPr>
@@ -5166,7 +5418,21 @@
         <w:rPr>
           <w:lang w:val="en-US"/>
         </w:rPr>
-        <w:t>In Section 1.2.1, we assumed the all the pages of all the programs fit in the shell memory. Now, we will get rid of this assumption.</w:t>
+        <w:t xml:space="preserve">In Section 1.2.1, we assumed </w:t>
+      </w:r>
+      <w:proofErr w:type="gramStart"/>
+      <w:r>
+        <w:rPr>
+          <w:lang w:val="en-US"/>
+        </w:rPr>
+        <w:t>the all</w:t>
+      </w:r>
+      <w:proofErr w:type="gramEnd"/>
+      <w:r>
+        <w:rPr>
+          <w:lang w:val="en-US"/>
+        </w:rPr>
+        <w:t xml:space="preserve"> the pages of all the programs fit in the shell memory. Now, we will get rid of this assumption.</w:t>
       </w:r>
     </w:p>
     <w:p>
@@ -5235,7 +5501,21 @@
         <w:rPr>
           <w:lang w:val="en-US"/>
         </w:rPr>
-        <w:t>In gcc, y</w:t>
+        <w:t xml:space="preserve">In </w:t>
+      </w:r>
+      <w:proofErr w:type="spellStart"/>
+      <w:r>
+        <w:rPr>
+          <w:lang w:val="en-US"/>
+        </w:rPr>
+        <w:t>gcc</w:t>
+      </w:r>
+      <w:proofErr w:type="spellEnd"/>
+      <w:r>
+        <w:rPr>
+          <w:lang w:val="en-US"/>
+        </w:rPr>
+        <w:t>, y</w:t>
       </w:r>
       <w:r>
         <w:rPr>
@@ -5354,6 +5634,7 @@
         </w:rPr>
         <w:t xml:space="preserve">make </w:t>
       </w:r>
+      <w:proofErr w:type="spellStart"/>
       <w:r>
         <w:rPr>
           <w:rFonts w:ascii="Courier" w:hAnsi="Courier"/>
@@ -5362,7 +5643,18 @@
           <w:szCs w:val="21"/>
           <w:lang w:val="en-US"/>
         </w:rPr>
-        <w:t>xval=42</w:t>
+        <w:t>xval</w:t>
+      </w:r>
+      <w:proofErr w:type="spellEnd"/>
+      <w:r>
+        <w:rPr>
+          <w:rFonts w:ascii="Courier" w:hAnsi="Courier"/>
+          <w:color w:val="0000FF"/>
+          <w:sz w:val="21"/>
+          <w:szCs w:val="21"/>
+          <w:lang w:val="en-US"/>
+        </w:rPr>
+        <w:t>=42</w:t>
       </w:r>
     </w:p>
     <w:p>
@@ -5386,8 +5678,25 @@
           <w:rFonts w:ascii="Calibri" w:hAnsi="Calibri" w:cs="Calibri"/>
           <w:lang w:val="en-US"/>
         </w:rPr>
-        <w:t xml:space="preserve">In the Makefile: </w:t>
-      </w:r>
+        <w:t xml:space="preserve">In the </w:t>
+      </w:r>
+      <w:proofErr w:type="spellStart"/>
+      <w:r>
+        <w:rPr>
+          <w:rFonts w:ascii="Calibri" w:hAnsi="Calibri" w:cs="Calibri"/>
+          <w:lang w:val="en-US"/>
+        </w:rPr>
+        <w:t>Makefile</w:t>
+      </w:r>
+      <w:proofErr w:type="spellEnd"/>
+      <w:r>
+        <w:rPr>
+          <w:rFonts w:ascii="Calibri" w:hAnsi="Calibri" w:cs="Calibri"/>
+          <w:lang w:val="en-US"/>
+        </w:rPr>
+        <w:t xml:space="preserve">: </w:t>
+      </w:r>
+      <w:proofErr w:type="spellStart"/>
       <w:r>
         <w:rPr>
           <w:rFonts w:ascii="Courier" w:hAnsi="Courier"/>
@@ -5396,8 +5705,53 @@
           <w:szCs w:val="21"/>
           <w:lang w:val="en-US"/>
         </w:rPr>
-        <w:t>gcc -D XVAL=$(xval) -c test.c</w:t>
-      </w:r>
+        <w:t>gcc</w:t>
+      </w:r>
+      <w:proofErr w:type="spellEnd"/>
+      <w:r>
+        <w:rPr>
+          <w:rFonts w:ascii="Courier" w:hAnsi="Courier"/>
+          <w:color w:val="0000FF"/>
+          <w:sz w:val="21"/>
+          <w:szCs w:val="21"/>
+          <w:lang w:val="en-US"/>
+        </w:rPr>
+        <w:t xml:space="preserve"> -D XVAL=$(</w:t>
+      </w:r>
+      <w:proofErr w:type="spellStart"/>
+      <w:r>
+        <w:rPr>
+          <w:rFonts w:ascii="Courier" w:hAnsi="Courier"/>
+          <w:color w:val="0000FF"/>
+          <w:sz w:val="21"/>
+          <w:szCs w:val="21"/>
+          <w:lang w:val="en-US"/>
+        </w:rPr>
+        <w:t>xval</w:t>
+      </w:r>
+      <w:proofErr w:type="spellEnd"/>
+      <w:r>
+        <w:rPr>
+          <w:rFonts w:ascii="Courier" w:hAnsi="Courier"/>
+          <w:color w:val="0000FF"/>
+          <w:sz w:val="21"/>
+          <w:szCs w:val="21"/>
+          <w:lang w:val="en-US"/>
+        </w:rPr>
+        <w:t xml:space="preserve">) -c </w:t>
+      </w:r>
+      <w:proofErr w:type="spellStart"/>
+      <w:r>
+        <w:rPr>
+          <w:rFonts w:ascii="Courier" w:hAnsi="Courier"/>
+          <w:color w:val="0000FF"/>
+          <w:sz w:val="21"/>
+          <w:szCs w:val="21"/>
+          <w:lang w:val="en-US"/>
+        </w:rPr>
+        <w:t>test.c</w:t>
+      </w:r>
+      <w:proofErr w:type="spellEnd"/>
     </w:p>
     <w:p>
       <w:pPr>
@@ -5421,7 +5775,23 @@
           <w:lang w:val="en-US"/>
         </w:rPr>
         <w:lastRenderedPageBreak/>
-        <w:t>In test.c:</w:t>
+        <w:t xml:space="preserve">In </w:t>
+      </w:r>
+      <w:proofErr w:type="spellStart"/>
+      <w:r>
+        <w:rPr>
+          <w:rFonts w:ascii="Calibri" w:hAnsi="Calibri" w:cs="Calibri"/>
+          <w:lang w:val="en-US"/>
+        </w:rPr>
+        <w:t>test.c</w:t>
+      </w:r>
+      <w:proofErr w:type="spellEnd"/>
+      <w:r>
+        <w:rPr>
+          <w:rFonts w:ascii="Calibri" w:hAnsi="Calibri" w:cs="Calibri"/>
+          <w:lang w:val="en-US"/>
+        </w:rPr>
+        <w:t>:</w:t>
       </w:r>
       <w:r>
         <w:rPr>
@@ -5438,8 +5808,20 @@
           <w:szCs w:val="21"/>
           <w:lang w:val="en-US"/>
         </w:rPr>
-        <w:t>int x=XVAL;</w:t>
-      </w:r>
+        <w:t>int x=</w:t>
+      </w:r>
+      <w:proofErr w:type="gramStart"/>
+      <w:r>
+        <w:rPr>
+          <w:rFonts w:ascii="Courier" w:hAnsi="Courier"/>
+          <w:color w:val="0000FF"/>
+          <w:sz w:val="21"/>
+          <w:szCs w:val="21"/>
+          <w:lang w:val="en-US"/>
+        </w:rPr>
+        <w:t>XVAL;</w:t>
+      </w:r>
+      <w:proofErr w:type="gramEnd"/>
     </w:p>
     <w:p>
       <w:pPr>
@@ -5527,6 +5909,7 @@
         </w:rPr>
         <w:t xml:space="preserve">make </w:t>
       </w:r>
+      <w:proofErr w:type="spellStart"/>
       <w:r>
         <w:rPr>
           <w:rFonts w:ascii="Courier" w:hAnsi="Courier"/>
@@ -5535,8 +5918,9 @@
           <w:szCs w:val="21"/>
           <w:lang w:val="en-US"/>
         </w:rPr>
-        <w:t xml:space="preserve">mysh </w:t>
-      </w:r>
+        <w:t>mysh</w:t>
+      </w:r>
+      <w:proofErr w:type="spellEnd"/>
       <w:r>
         <w:rPr>
           <w:rFonts w:ascii="Courier" w:hAnsi="Courier"/>
@@ -5545,8 +5929,9 @@
           <w:szCs w:val="21"/>
           <w:lang w:val="en-US"/>
         </w:rPr>
-        <w:t>fr</w:t>
-      </w:r>
+        <w:t xml:space="preserve"> </w:t>
+      </w:r>
+      <w:proofErr w:type="spellStart"/>
       <w:r>
         <w:rPr>
           <w:rFonts w:ascii="Courier" w:hAnsi="Courier"/>
@@ -5555,7 +5940,7 @@
           <w:szCs w:val="21"/>
           <w:lang w:val="en-US"/>
         </w:rPr>
-        <w:t>ame</w:t>
+        <w:t>fr</w:t>
       </w:r>
       <w:r>
         <w:rPr>
@@ -5565,7 +5950,50 @@
           <w:szCs w:val="21"/>
           <w:lang w:val="en-US"/>
         </w:rPr>
-        <w:t>size=X varmemsize=Y</w:t>
+        <w:t>ame</w:t>
+      </w:r>
+      <w:r>
+        <w:rPr>
+          <w:rFonts w:ascii="Courier" w:hAnsi="Courier"/>
+          <w:color w:val="0000FF"/>
+          <w:sz w:val="21"/>
+          <w:szCs w:val="21"/>
+          <w:lang w:val="en-US"/>
+        </w:rPr>
+        <w:t>size</w:t>
+      </w:r>
+      <w:proofErr w:type="spellEnd"/>
+      <w:r>
+        <w:rPr>
+          <w:rFonts w:ascii="Courier" w:hAnsi="Courier"/>
+          <w:color w:val="0000FF"/>
+          <w:sz w:val="21"/>
+          <w:szCs w:val="21"/>
+          <w:lang w:val="en-US"/>
+        </w:rPr>
+        <w:t xml:space="preserve">=X </w:t>
+      </w:r>
+      <w:proofErr w:type="spellStart"/>
+      <w:r>
+        <w:rPr>
+          <w:rFonts w:ascii="Courier" w:hAnsi="Courier"/>
+          <w:color w:val="0000FF"/>
+          <w:sz w:val="21"/>
+          <w:szCs w:val="21"/>
+          <w:lang w:val="en-US"/>
+        </w:rPr>
+        <w:t>varmemsize</w:t>
+      </w:r>
+      <w:proofErr w:type="spellEnd"/>
+      <w:r>
+        <w:rPr>
+          <w:rFonts w:ascii="Courier" w:hAnsi="Courier"/>
+          <w:color w:val="0000FF"/>
+          <w:sz w:val="21"/>
+          <w:szCs w:val="21"/>
+          <w:lang w:val="en-US"/>
+        </w:rPr>
+        <w:t>=Y</w:t>
       </w:r>
     </w:p>
     <w:p>
@@ -5662,7 +6090,29 @@
           <w:szCs w:val="21"/>
           <w:lang w:val="en-US"/>
         </w:rPr>
-        <w:t xml:space="preserve"> mysh. </w:t>
+        <w:t xml:space="preserve"> </w:t>
+      </w:r>
+      <w:proofErr w:type="spellStart"/>
+      <w:r>
+        <w:rPr>
+          <w:rFonts w:ascii="Courier" w:hAnsi="Courier"/>
+          <w:color w:val="0000FF"/>
+          <w:sz w:val="21"/>
+          <w:szCs w:val="21"/>
+          <w:lang w:val="en-US"/>
+        </w:rPr>
+        <w:t>mysh</w:t>
+      </w:r>
+      <w:proofErr w:type="spellEnd"/>
+      <w:r>
+        <w:rPr>
+          <w:rFonts w:ascii="Courier" w:hAnsi="Courier"/>
+          <w:color w:val="0000FF"/>
+          <w:sz w:val="21"/>
+          <w:szCs w:val="21"/>
+          <w:lang w:val="en-US"/>
+        </w:rPr>
+        <w:t xml:space="preserve">. </w:t>
       </w:r>
     </w:p>
     <w:p>
@@ -5737,6 +6187,7 @@
           <w:lang w:val="en-US"/>
         </w:rPr>
       </w:pPr>
+      <w:proofErr w:type="gramStart"/>
       <w:r>
         <w:rPr>
           <w:rFonts w:ascii="Courier" w:hAnsi="Courier"/>
@@ -5747,6 +6198,7 @@
         </w:rPr>
         <w:t>”Frame</w:t>
       </w:r>
+      <w:proofErr w:type="gramEnd"/>
       <w:r>
         <w:rPr>
           <w:rFonts w:ascii="Courier" w:hAnsi="Courier"/>
@@ -6468,7 +6920,23 @@
           <w:bCs/>
           <w:lang w:val="en-US"/>
         </w:rPr>
-        <w:t>Upon eviction, print the following to the terminal:</w:t>
+        <w:t xml:space="preserve">Upon </w:t>
+      </w:r>
+      <w:r>
+        <w:rPr>
+          <w:b/>
+          <w:bCs/>
+          <w:lang w:val="en-US"/>
+        </w:rPr>
+        <w:t>eviction</w:t>
+      </w:r>
+      <w:r>
+        <w:rPr>
+          <w:b/>
+          <w:bCs/>
+          <w:lang w:val="en-US"/>
+        </w:rPr>
+        <w:t>, print the following to the terminal:</w:t>
       </w:r>
     </w:p>
     <w:p>
@@ -6487,6 +6955,7 @@
           <w:lang w:val="en-US"/>
         </w:rPr>
       </w:pPr>
+      <w:proofErr w:type="gramStart"/>
       <w:r>
         <w:rPr>
           <w:rFonts w:ascii="Courier" w:hAnsi="Courier"/>
@@ -6505,7 +6974,18 @@
           <w:szCs w:val="21"/>
           <w:lang w:val="en-US"/>
         </w:rPr>
-        <w:t>Page fault!</w:t>
+        <w:t>Page</w:t>
+      </w:r>
+      <w:proofErr w:type="gramEnd"/>
+      <w:r>
+        <w:rPr>
+          <w:rFonts w:ascii="Courier" w:hAnsi="Courier"/>
+          <w:color w:val="0000FF"/>
+          <w:sz w:val="21"/>
+          <w:szCs w:val="21"/>
+          <w:lang w:val="en-US"/>
+        </w:rPr>
+        <w:t xml:space="preserve"> fault!</w:t>
       </w:r>
       <w:r>
         <w:rPr>
@@ -6611,6 +7091,7 @@
           <w:lang w:val="en-US"/>
         </w:rPr>
       </w:pPr>
+      <w:proofErr w:type="gramStart"/>
       <w:r>
         <w:rPr>
           <w:rFonts w:ascii="Courier" w:hAnsi="Courier"/>
@@ -6629,7 +7110,123 @@
           <w:szCs w:val="21"/>
           <w:lang w:val="en-US"/>
         </w:rPr>
-        <w:t>End of victim page contents.</w:t>
+        <w:t>End</w:t>
+      </w:r>
+      <w:proofErr w:type="gramEnd"/>
+      <w:r>
+        <w:rPr>
+          <w:rFonts w:ascii="Courier" w:hAnsi="Courier"/>
+          <w:color w:val="0000FF"/>
+          <w:sz w:val="21"/>
+          <w:szCs w:val="21"/>
+          <w:lang w:val="en-US"/>
+        </w:rPr>
+        <w:t xml:space="preserve"> of victim page contents.</w:t>
+      </w:r>
+      <w:r>
+        <w:rPr>
+          <w:rFonts w:ascii="Courier" w:hAnsi="Courier"/>
+          <w:color w:val="0000FF"/>
+          <w:sz w:val="21"/>
+          <w:szCs w:val="21"/>
+          <w:lang w:val="en-US"/>
+        </w:rPr>
+        <w:t>”</w:t>
+      </w:r>
+    </w:p>
+    <w:p>
+      <w:pPr>
+        <w:pStyle w:val="ListParagraph"/>
+        <w:tabs>
+          <w:tab w:val="left" w:pos="5691"/>
+        </w:tabs>
+        <w:ind w:left="1134"/>
+        <w:jc w:val="both"/>
+        <w:rPr>
+          <w:rFonts w:ascii="Courier" w:hAnsi="Courier"/>
+          <w:color w:val="0000FF"/>
+          <w:sz w:val="21"/>
+          <w:szCs w:val="21"/>
+          <w:lang w:val="en-US"/>
+        </w:rPr>
+      </w:pPr>
+    </w:p>
+    <w:p>
+      <w:pPr>
+        <w:pStyle w:val="ListParagraph"/>
+        <w:tabs>
+          <w:tab w:val="left" w:pos="5691"/>
+        </w:tabs>
+        <w:ind w:left="1134"/>
+        <w:jc w:val="both"/>
+        <w:rPr>
+          <w:b/>
+          <w:bCs/>
+          <w:lang w:val="en-US"/>
+        </w:rPr>
+      </w:pPr>
+      <w:r>
+        <w:rPr>
+          <w:b/>
+          <w:bCs/>
+          <w:lang w:val="en-US"/>
+        </w:rPr>
+        <w:t>U</w:t>
+      </w:r>
+      <w:r>
+        <w:rPr>
+          <w:b/>
+          <w:bCs/>
+          <w:lang w:val="en-US"/>
+        </w:rPr>
+        <w:t>pon</w:t>
+      </w:r>
+      <w:r>
+        <w:rPr>
+          <w:b/>
+          <w:bCs/>
+          <w:lang w:val="en-US"/>
+        </w:rPr>
+        <w:t xml:space="preserve"> page faults when the frame store is not full, print the following:</w:t>
+      </w:r>
+    </w:p>
+    <w:p>
+      <w:pPr>
+        <w:pStyle w:val="ListParagraph"/>
+        <w:tabs>
+          <w:tab w:val="left" w:pos="5691"/>
+        </w:tabs>
+        <w:ind w:left="1134"/>
+        <w:jc w:val="both"/>
+        <w:rPr>
+          <w:rFonts w:ascii="Courier" w:hAnsi="Courier"/>
+          <w:color w:val="0000FF"/>
+          <w:sz w:val="21"/>
+          <w:szCs w:val="21"/>
+          <w:lang w:val="en-US"/>
+        </w:rPr>
+      </w:pPr>
+      <w:proofErr w:type="gramStart"/>
+      <w:r>
+        <w:rPr>
+          <w:rFonts w:ascii="Courier" w:hAnsi="Courier"/>
+          <w:color w:val="0000FF"/>
+          <w:sz w:val="21"/>
+          <w:szCs w:val="21"/>
+          <w:lang w:val="en-US"/>
+        </w:rPr>
+        <w:t>”Page</w:t>
+      </w:r>
+      <w:proofErr w:type="gramEnd"/>
+      <w:r>
+        <w:rPr>
+          <w:rFonts w:ascii="Courier" w:hAnsi="Courier"/>
+          <w:color w:val="0000FF"/>
+          <w:sz w:val="21"/>
+          <w:szCs w:val="21"/>
+          <w:lang w:val="en-US"/>
+        </w:rPr>
+        <w:t xml:space="preserve"> fault!</w:t>
       </w:r>
       <w:r>
         <w:rPr>
@@ -6706,6 +7303,7 @@
           <w:color w:val="242424"/>
           <w:shd w:val="clear" w:color="auto" w:fill="FFFFFF"/>
         </w:rPr>
+        <w:lastRenderedPageBreak/>
         <w:t>When</w:t>
       </w:r>
       <w:r>
@@ -7006,7 +7604,25 @@
           <w:iCs/>
           <w:lang w:val="en-US"/>
         </w:rPr>
-        <w:t xml:space="preserve"> Also, our pages are always read-only, so you never have to worry about backtracking in the backing store to overwrite updated data. Obviously, real paging systems have to account for that as well.</w:t>
+        <w:t xml:space="preserve"> Also, our pages are always read-only, so you never have to worry about backtracking in the backing store to overwrite updated data. Obviously, real paging systems </w:t>
+      </w:r>
+      <w:proofErr w:type="gramStart"/>
+      <w:r>
+        <w:rPr>
+          <w:i/>
+          <w:iCs/>
+          <w:lang w:val="en-US"/>
+        </w:rPr>
+        <w:t>have to</w:t>
+      </w:r>
+      <w:proofErr w:type="gramEnd"/>
+      <w:r>
+        <w:rPr>
+          <w:i/>
+          <w:iCs/>
+          <w:lang w:val="en-US"/>
+        </w:rPr>
+        <w:t xml:space="preserve"> account for that as well.</w:t>
       </w:r>
     </w:p>
     <w:p>
@@ -7232,6 +7848,7 @@
         </w:rPr>
         <w:t xml:space="preserve">implement </w:t>
       </w:r>
+      <w:proofErr w:type="gramStart"/>
       <w:r>
         <w:rPr>
           <w:b/>
@@ -7240,6 +7857,7 @@
         </w:rPr>
         <w:t>accurate</w:t>
       </w:r>
+      <w:proofErr w:type="gramEnd"/>
       <w:r>
         <w:rPr>
           <w:lang w:val="en-US"/>
@@ -7494,7 +8112,23 @@
           <w:bCs/>
           <w:lang w:val="en-US"/>
         </w:rPr>
-        <w:t xml:space="preserve"> You can assume that the grading infrastructure will run one test at a time in batch mode, and that there is a fresh recompilation between two testcases.</w:t>
+        <w:t xml:space="preserve"> You can assume that the grading infrastructure will run one test at a time in batch mode, and that there is a fresh </w:t>
+      </w:r>
+      <w:proofErr w:type="gramStart"/>
+      <w:r>
+        <w:rPr>
+          <w:bCs/>
+          <w:lang w:val="en-US"/>
+        </w:rPr>
+        <w:t>recompilation</w:t>
+      </w:r>
+      <w:proofErr w:type="gramEnd"/>
+      <w:r>
+        <w:rPr>
+          <w:bCs/>
+          <w:lang w:val="en-US"/>
+        </w:rPr>
+        <w:t xml:space="preserve"> between two testcases.</w:t>
       </w:r>
     </w:p>
     <w:p>
@@ -7608,16 +8242,26 @@
           <w:highlight w:val="yellow"/>
           <w:lang w:val="en-US"/>
         </w:rPr>
-        <w:t>, 202</w:t>
-      </w:r>
+        <w:t xml:space="preserve">, </w:t>
+      </w:r>
+      <w:proofErr w:type="gramStart"/>
       <w:r>
         <w:rPr>
           <w:b/>
           <w:highlight w:val="yellow"/>
           <w:lang w:val="en-US"/>
         </w:rPr>
+        <w:t>202</w:t>
+      </w:r>
+      <w:r>
+        <w:rPr>
+          <w:b/>
+          <w:highlight w:val="yellow"/>
+          <w:lang w:val="en-US"/>
+        </w:rPr>
         <w:t>4</w:t>
       </w:r>
+      <w:proofErr w:type="gramEnd"/>
       <w:r>
         <w:rPr>
           <w:b/>
@@ -7686,14 +8330,46 @@
           <w:highlight w:val="yellow"/>
           <w:lang w:val="en-US"/>
         </w:rPr>
-        <w:t>. We will take into account the most recent commit that happened before the deadline</w:t>
-      </w:r>
+        <w:t xml:space="preserve">. We will </w:t>
+      </w:r>
+      <w:proofErr w:type="gramStart"/>
       <w:r>
         <w:rPr>
           <w:highlight w:val="yellow"/>
           <w:lang w:val="en-US"/>
         </w:rPr>
-        <w:t xml:space="preserve">, on the </w:t>
+        <w:t>take into account</w:t>
+      </w:r>
+      <w:proofErr w:type="gramEnd"/>
+      <w:r>
+        <w:rPr>
+          <w:highlight w:val="yellow"/>
+          <w:lang w:val="en-US"/>
+        </w:rPr>
+        <w:t xml:space="preserve"> the most recent commit that happened before the deadline</w:t>
+      </w:r>
+      <w:r>
+        <w:rPr>
+          <w:highlight w:val="yellow"/>
+          <w:lang w:val="en-US"/>
+        </w:rPr>
+        <w:t xml:space="preserve">, </w:t>
+      </w:r>
+      <w:proofErr w:type="gramStart"/>
+      <w:r>
+        <w:rPr>
+          <w:highlight w:val="yellow"/>
+          <w:lang w:val="en-US"/>
+        </w:rPr>
+        <w:t>on</w:t>
+      </w:r>
+      <w:proofErr w:type="gramEnd"/>
+      <w:r>
+        <w:rPr>
+          <w:highlight w:val="yellow"/>
+          <w:lang w:val="en-US"/>
+        </w:rPr>
+        <w:t xml:space="preserve"> the </w:t>
       </w:r>
       <w:r>
         <w:rPr>
@@ -7745,7 +8421,23 @@
           <w:color w:val="000000" w:themeColor="text1"/>
           <w:lang w:val="en-US"/>
         </w:rPr>
-        <w:t>README mentioning the author name(s) and McGill ID(s), any comments the author(s) would like the TA to see, and mention whether the code uses the starter code provided by the OS team or not.</w:t>
+        <w:t xml:space="preserve">README mentioning the </w:t>
+      </w:r>
+      <w:proofErr w:type="gramStart"/>
+      <w:r>
+        <w:rPr>
+          <w:color w:val="000000" w:themeColor="text1"/>
+          <w:lang w:val="en-US"/>
+        </w:rPr>
+        <w:t>author</w:t>
+      </w:r>
+      <w:proofErr w:type="gramEnd"/>
+      <w:r>
+        <w:rPr>
+          <w:color w:val="000000" w:themeColor="text1"/>
+          <w:lang w:val="en-US"/>
+        </w:rPr>
+        <w:t xml:space="preserve"> name(s) and McGill ID(s), any comments the author(s) would like the TA to see, and mention whether the code uses the starter code provided by the OS team or not.</w:t>
       </w:r>
     </w:p>
     <w:p>
@@ -7764,13 +8456,29 @@
           <w:color w:val="000000" w:themeColor="text1"/>
           <w:lang w:val="en-US"/>
         </w:rPr>
-        <w:t xml:space="preserve">The project must compile on the </w:t>
-      </w:r>
+        <w:t xml:space="preserve">The project must </w:t>
+      </w:r>
+      <w:proofErr w:type="gramStart"/>
       <w:r>
         <w:rPr>
           <w:color w:val="000000" w:themeColor="text1"/>
           <w:lang w:val="en-US"/>
         </w:rPr>
+        <w:t>compile</w:t>
+      </w:r>
+      <w:proofErr w:type="gramEnd"/>
+      <w:r>
+        <w:rPr>
+          <w:color w:val="000000" w:themeColor="text1"/>
+          <w:lang w:val="en-US"/>
+        </w:rPr>
+        <w:t xml:space="preserve"> on the </w:t>
+      </w:r>
+      <w:r>
+        <w:rPr>
+          <w:color w:val="000000" w:themeColor="text1"/>
+          <w:lang w:val="en-US"/>
+        </w:rPr>
         <w:t>our</w:t>
       </w:r>
       <w:r>
@@ -7778,7 +8486,15 @@
           <w:color w:val="000000" w:themeColor="text1"/>
           <w:lang w:val="en-US"/>
         </w:rPr>
-        <w:t xml:space="preserve"> server by running</w:t>
+        <w:t xml:space="preserve"> server by </w:t>
+      </w:r>
+      <w:proofErr w:type="gramStart"/>
+      <w:r>
+        <w:rPr>
+          <w:color w:val="000000" w:themeColor="text1"/>
+          <w:lang w:val="en-US"/>
+        </w:rPr>
+        <w:t>running</w:t>
       </w:r>
       <w:r>
         <w:rPr>
@@ -7800,8 +8516,27 @@
           <w:color w:val="0000FF"/>
           <w:lang w:val="en-US"/>
         </w:rPr>
-        <w:t>make clean; make mysh</w:t>
-      </w:r>
+        <w:t>make</w:t>
+      </w:r>
+      <w:proofErr w:type="gramEnd"/>
+      <w:r>
+        <w:rPr>
+          <w:rFonts w:ascii="Courier" w:hAnsi="Courier"/>
+          <w:color w:val="0000FF"/>
+          <w:lang w:val="en-US"/>
+        </w:rPr>
+        <w:t xml:space="preserve"> clean; make </w:t>
+      </w:r>
+      <w:proofErr w:type="spellStart"/>
+      <w:r>
+        <w:rPr>
+          <w:rFonts w:ascii="Courier" w:hAnsi="Courier"/>
+          <w:color w:val="0000FF"/>
+          <w:lang w:val="en-US"/>
+        </w:rPr>
+        <w:t>mysh</w:t>
+      </w:r>
+      <w:proofErr w:type="spellEnd"/>
     </w:p>
     <w:p>
       <w:pPr>
@@ -7820,7 +8555,32 @@
           <w:color w:val="000000" w:themeColor="text1"/>
           <w:lang w:val="en-US"/>
         </w:rPr>
-        <w:t xml:space="preserve">The project must run in batch mode, i.e. </w:t>
+        <w:lastRenderedPageBreak/>
+        <w:t xml:space="preserve">The project must </w:t>
+      </w:r>
+      <w:proofErr w:type="gramStart"/>
+      <w:r>
+        <w:rPr>
+          <w:color w:val="000000" w:themeColor="text1"/>
+          <w:lang w:val="en-US"/>
+        </w:rPr>
+        <w:t>run</w:t>
+      </w:r>
+      <w:proofErr w:type="gramEnd"/>
+      <w:r>
+        <w:rPr>
+          <w:color w:val="000000" w:themeColor="text1"/>
+          <w:lang w:val="en-US"/>
+        </w:rPr>
+        <w:t xml:space="preserve"> in batch mode, </w:t>
+      </w:r>
+      <w:proofErr w:type="gramStart"/>
+      <w:r>
+        <w:rPr>
+          <w:color w:val="000000" w:themeColor="text1"/>
+          <w:lang w:val="en-US"/>
+        </w:rPr>
+        <w:t xml:space="preserve">i.e. </w:t>
       </w:r>
       <w:r>
         <w:rPr>
@@ -7828,7 +8588,34 @@
           <w:color w:val="0000FF"/>
           <w:lang w:val="en-US"/>
         </w:rPr>
-        <w:t>./mysh &lt; testfile.txt</w:t>
+        <w:t>.</w:t>
+      </w:r>
+      <w:proofErr w:type="gramEnd"/>
+      <w:r>
+        <w:rPr>
+          <w:rFonts w:ascii="Courier" w:hAnsi="Courier"/>
+          <w:color w:val="0000FF"/>
+          <w:lang w:val="en-US"/>
+        </w:rPr>
+        <w:t>/</w:t>
+      </w:r>
+      <w:proofErr w:type="spellStart"/>
+      <w:r>
+        <w:rPr>
+          <w:rFonts w:ascii="Courier" w:hAnsi="Courier"/>
+          <w:color w:val="0000FF"/>
+          <w:lang w:val="en-US"/>
+        </w:rPr>
+        <w:t>mysh</w:t>
+      </w:r>
+      <w:proofErr w:type="spellEnd"/>
+      <w:r>
+        <w:rPr>
+          <w:rFonts w:ascii="Courier" w:hAnsi="Courier"/>
+          <w:color w:val="0000FF"/>
+          <w:lang w:val="en-US"/>
+        </w:rPr>
+        <w:t xml:space="preserve"> &lt; testfile.txt</w:t>
       </w:r>
     </w:p>
     <w:p>
@@ -7847,8 +8634,23 @@
           <w:color w:val="000000" w:themeColor="text1"/>
           <w:lang w:val="en-US"/>
         </w:rPr>
-        <w:lastRenderedPageBreak/>
-        <w:t>Feel free to modify the Makefile to add more structure to your code, but make sure that the project compiles and runs using the commands above.</w:t>
+        <w:t xml:space="preserve">Feel free to modify the </w:t>
+      </w:r>
+      <w:proofErr w:type="spellStart"/>
+      <w:r>
+        <w:rPr>
+          <w:color w:val="000000" w:themeColor="text1"/>
+          <w:lang w:val="en-US"/>
+        </w:rPr>
+        <w:t>Makefile</w:t>
+      </w:r>
+      <w:proofErr w:type="spellEnd"/>
+      <w:r>
+        <w:rPr>
+          <w:color w:val="000000" w:themeColor="text1"/>
+          <w:lang w:val="en-US"/>
+        </w:rPr>
+        <w:t xml:space="preserve"> to add more structure to your code, but make sure that the project compiles and runs using the commands above.</w:t>
       </w:r>
     </w:p>
     <w:p>
@@ -7946,7 +8748,25 @@
           <w:color w:val="000000" w:themeColor="text1"/>
           <w:lang w:val="en-US"/>
         </w:rPr>
-        <w:t xml:space="preserve">Your program must compile and run on </w:t>
+        <w:t xml:space="preserve">Your program must </w:t>
+      </w:r>
+      <w:proofErr w:type="gramStart"/>
+      <w:r>
+        <w:rPr>
+          <w:b/>
+          <w:color w:val="000000" w:themeColor="text1"/>
+          <w:lang w:val="en-US"/>
+        </w:rPr>
+        <w:t>compile</w:t>
+      </w:r>
+      <w:proofErr w:type="gramEnd"/>
+      <w:r>
+        <w:rPr>
+          <w:b/>
+          <w:color w:val="000000" w:themeColor="text1"/>
+          <w:lang w:val="en-US"/>
+        </w:rPr>
+        <w:t xml:space="preserve"> and run on </w:t>
       </w:r>
       <w:r>
         <w:rPr>
@@ -8031,7 +8851,21 @@
         <w:rPr>
           <w:lang w:val="en-US"/>
         </w:rPr>
-        <w:t xml:space="preserve">You were provided </w:t>
+        <w:t xml:space="preserve">You were </w:t>
+      </w:r>
+      <w:proofErr w:type="gramStart"/>
+      <w:r>
+        <w:rPr>
+          <w:lang w:val="en-US"/>
+        </w:rPr>
+        <w:t>provided</w:t>
+      </w:r>
+      <w:proofErr w:type="gramEnd"/>
+      <w:r>
+        <w:rPr>
+          <w:lang w:val="en-US"/>
+        </w:rPr>
+        <w:t xml:space="preserve"> </w:t>
       </w:r>
       <w:r>
         <w:rPr>
@@ -8105,7 +8939,21 @@
         <w:rPr>
           <w:lang w:val="en-US"/>
         </w:rPr>
-        <w:t>The TA will look at your source code only if the program runs (correctly or not).  The TA looks at your code to verify that you implemented the requirement as requested. Specifically:</w:t>
+        <w:t xml:space="preserve">The TA will look at your source code </w:t>
+      </w:r>
+      <w:proofErr w:type="gramStart"/>
+      <w:r>
+        <w:rPr>
+          <w:lang w:val="en-US"/>
+        </w:rPr>
+        <w:t>only</w:t>
+      </w:r>
+      <w:proofErr w:type="gramEnd"/>
+      <w:r>
+        <w:rPr>
+          <w:lang w:val="en-US"/>
+        </w:rPr>
+        <w:t xml:space="preserve"> if the program runs (correctly or not).  The TA looks at your code to verify that you implemented the requirement as requested. Specifically:</w:t>
       </w:r>
     </w:p>
     <w:p>
@@ -8408,9 +9256,11 @@
     <w:pPr>
       <w:pStyle w:val="Footer"/>
     </w:pPr>
+    <w:proofErr w:type="spellStart"/>
     <w:r>
       <w:t>Balmau</w:t>
     </w:r>
+    <w:proofErr w:type="spellEnd"/>
     <w:r>
       <w:ptab w:relativeTo="margin" w:alignment="center" w:leader="none"/>
     </w:r>

</xml_diff>